<commit_message>
Add architectural design for place-order and pay-order usecase
</commit_message>
<xml_diff>
--- a/detailed_design/interface_design/interface_specs/PlaceOrder_UI_specs.docx
+++ b/detailed_design/interface_design/interface_specs/PlaceOrder_UI_specs.docx
@@ -1411,7 +1411,6 @@
           </w:tcPr>
           <w:p>
             <w:pPr>
-              <w:jc w:val="center"/>
               <w:rPr>
                 <w:lang w:val="en-US"/>
               </w:rPr>
@@ -1431,7 +1430,6 @@
           </w:tcPr>
           <w:p>
             <w:pPr>
-              <w:jc w:val="center"/>
               <w:rPr>
                 <w:lang w:val="en-US"/>
               </w:rPr>
@@ -1451,7 +1449,6 @@
           </w:tcPr>
           <w:p>
             <w:pPr>
-              <w:jc w:val="center"/>
               <w:rPr>
                 <w:lang w:val="en-US"/>
               </w:rPr>
@@ -1471,7 +1468,6 @@
           </w:tcPr>
           <w:p>
             <w:pPr>
-              <w:jc w:val="center"/>
               <w:rPr>
                 <w:lang w:val="en-US"/>
               </w:rPr>
@@ -1491,7 +1487,6 @@
           </w:tcPr>
           <w:p>
             <w:pPr>
-              <w:jc w:val="center"/>
               <w:rPr>
                 <w:lang w:val="en-US"/>
               </w:rPr>
@@ -3632,15 +3627,7 @@
                 <w:bCs/>
                 <w:lang w:val="en-US"/>
               </w:rPr>
-              <w:t>Deliver s</w:t>
-            </w:r>
-            <w:r>
-              <w:rPr>
-                <w:b/>
-                <w:bCs/>
-                <w:lang w:val="en-US"/>
-              </w:rPr>
-              <w:t>creen</w:t>
+              <w:t>Deliver screen</w:t>
             </w:r>
           </w:p>
         </w:tc>
@@ -6695,19 +6682,7 @@
               <w:rPr>
                 <w:lang w:val="en-US"/>
               </w:rPr>
-              <w:t xml:space="preserve">View items selected for </w:t>
-            </w:r>
-            <w:r>
-              <w:rPr>
-                <w:lang w:val="en-US"/>
-              </w:rPr>
-              <w:t>normal order,</w:t>
-            </w:r>
-            <w:r>
-              <w:rPr>
-                <w:lang w:val="en-US"/>
-              </w:rPr>
-              <w:t xml:space="preserve"> with quantity and price for each</w:t>
+              <w:t>View items selected for normal order, with quantity and price for each</w:t>
             </w:r>
           </w:p>
         </w:tc>
@@ -6920,13 +6895,7 @@
               <w:rPr>
                 <w:lang w:val="en-US"/>
               </w:rPr>
-              <w:t xml:space="preserve">Confirm to place </w:t>
-            </w:r>
-            <w:r>
-              <w:rPr>
-                <w:lang w:val="en-US"/>
-              </w:rPr>
-              <w:t>order</w:t>
+              <w:t>Confirm to place order</w:t>
             </w:r>
           </w:p>
         </w:tc>
@@ -8995,13 +8964,7 @@
               <w:rPr>
                 <w:lang w:val="en-US"/>
               </w:rPr>
-              <w:t>Confirm to p</w:t>
-            </w:r>
-            <w:r>
-              <w:rPr>
-                <w:lang w:val="en-US"/>
-              </w:rPr>
-              <w:t>ay by card</w:t>
+              <w:t>Confirm to pay by card</w:t>
             </w:r>
           </w:p>
         </w:tc>

</xml_diff>